<commit_message>
[*] Folders fixed, Header finished for README.md
</commit_message>
<xml_diff>
--- a/Game Documentation/Technical Design Document.docx
+++ b/Game Documentation/Technical Design Document.docx
@@ -512,15 +512,26 @@
               </w:rPr>
               <w:t xml:space="preserve">  </w:t>
             </w:r>
-            <w:r>
-              <w:fldChar w:fldCharType="begin"/>
-            </w:r>
-            <w:r>
-              <w:instrText xml:space="preserve"> HYPERLINK "https://n-xovwktmtjsnaxyc2mwes2xu7pohqedmdm6zjw5q-2lu-script.googleusercontent.com/userCodeAppPanel" \h </w:instrText>
-            </w:r>
-            <w:r>
-              <w:fldChar w:fldCharType="separate"/>
-            </w:r>
+            <w:hyperlink r:id="rId8">
+              <w:r>
+                <w:rPr>
+                  <w:rFonts w:ascii="Determination Mono" w:hAnsi="Determination Mono"/>
+                  <w:color w:val="1155CC"/>
+                  <w:sz w:val="28"/>
+                  <w:szCs w:val="28"/>
+                </w:rPr>
+                <w:t>1</w:t>
+              </w:r>
+              <w:r>
+                <w:rPr>
+                  <w:rFonts w:ascii="Determination Mono" w:hAnsi="Determination Mono"/>
+                  <w:color w:val="1155CC"/>
+                  <w:sz w:val="28"/>
+                  <w:szCs w:val="28"/>
+                </w:rPr>
+                <w:t xml:space="preserve">.2 </w:t>
+              </w:r>
+            </w:hyperlink>
             <w:r>
               <w:rPr>
                 <w:rFonts w:ascii="Determination Mono" w:hAnsi="Determination Mono"/>
@@ -528,33 +539,6 @@
                 <w:sz w:val="28"/>
                 <w:szCs w:val="28"/>
               </w:rPr>
-              <w:t>1</w:t>
-            </w:r>
-            <w:r>
-              <w:rPr>
-                <w:rFonts w:ascii="Determination Mono" w:hAnsi="Determination Mono"/>
-                <w:color w:val="1155CC"/>
-                <w:sz w:val="28"/>
-                <w:szCs w:val="28"/>
-              </w:rPr>
-              <w:t xml:space="preserve">.2 </w:t>
-            </w:r>
-            <w:r>
-              <w:rPr>
-                <w:rFonts w:ascii="Determination Mono" w:hAnsi="Determination Mono"/>
-                <w:color w:val="1155CC"/>
-                <w:sz w:val="28"/>
-                <w:szCs w:val="28"/>
-              </w:rPr>
-              <w:fldChar w:fldCharType="end"/>
-            </w:r>
-            <w:r>
-              <w:rPr>
-                <w:rFonts w:ascii="Determination Mono" w:hAnsi="Determination Mono"/>
-                <w:color w:val="1155CC"/>
-                <w:sz w:val="28"/>
-                <w:szCs w:val="28"/>
-              </w:rPr>
               <w:t>Technical Summary</w:t>
             </w:r>
           </w:p>
@@ -570,7 +554,7 @@
                 <w:szCs w:val="28"/>
               </w:rPr>
             </w:pPr>
-            <w:hyperlink r:id="rId8">
+            <w:hyperlink r:id="rId9">
               <w:r>
                 <w:rPr>
                   <w:rFonts w:ascii="Determination Mono" w:hAnsi="Determination Mono"/>
@@ -602,7 +586,7 @@
                 <w:szCs w:val="28"/>
               </w:rPr>
             </w:pPr>
-            <w:hyperlink r:id="rId9">
+            <w:hyperlink r:id="rId10">
               <w:r>
                 <w:rPr>
                   <w:rFonts w:ascii="Determination Mono" w:hAnsi="Determination Mono"/>
@@ -652,7 +636,7 @@
               </w:rPr>
               <w:t xml:space="preserve">  </w:t>
             </w:r>
-            <w:hyperlink r:id="rId10">
+            <w:hyperlink r:id="rId11">
               <w:r>
                 <w:rPr>
                   <w:rFonts w:ascii="Determination Mono" w:hAnsi="Determination Mono"/>
@@ -703,7 +687,7 @@
                 <w:szCs w:val="28"/>
               </w:rPr>
             </w:pPr>
-            <w:hyperlink r:id="rId11">
+            <w:hyperlink r:id="rId12">
               <w:r>
                 <w:rPr>
                   <w:rFonts w:ascii="Determination Mono" w:hAnsi="Determination Mono"/>
@@ -1429,7 +1413,7 @@
           <w:rFonts w:ascii="Determination Mono" w:hAnsi="Determination Mono"/>
         </w:rPr>
       </w:pPr>
-      <w:hyperlink r:id="rId12"/>
+      <w:hyperlink r:id="rId13"/>
     </w:p>
     <w:tbl>
       <w:tblPr>
@@ -1712,15 +1696,7 @@
           <w:sz w:val="24"/>
           <w:szCs w:val="24"/>
         </w:rPr>
-        <w:t xml:space="preserve">Game </w:t>
-      </w:r>
-      <w:r>
-        <w:rPr>
-          <w:rFonts w:ascii="Determination Mono" w:hAnsi="Determination Mono"/>
-          <w:sz w:val="24"/>
-          <w:szCs w:val="24"/>
-        </w:rPr>
-        <w:t>Engine</w:t>
+        <w:t>Game Engine</w:t>
       </w:r>
     </w:p>
     <w:p>
@@ -1781,7 +1757,6 @@
           <w:rFonts w:ascii="Determination Mono" w:hAnsi="Determination Mono"/>
         </w:rPr>
       </w:pPr>
-      <w:proofErr w:type="gramStart"/>
       <w:r>
         <w:rPr>
           <w:rFonts w:ascii="Determination Mono" w:hAnsi="Determination Mono"/>
@@ -1789,32 +1764,13 @@
         </w:rPr>
         <w:t xml:space="preserve">Relax </w:t>
       </w:r>
+      <w:bookmarkStart w:id="1" w:name="_GoBack"/>
+      <w:bookmarkEnd w:id="1"/>
       <w:r>
         <w:rPr>
           <w:rFonts w:ascii="Determination Mono" w:hAnsi="Determination Mono"/>
         </w:rPr>
-        <w:t xml:space="preserve"> will</w:t>
-      </w:r>
-      <w:proofErr w:type="gramEnd"/>
-      <w:r>
-        <w:rPr>
-          <w:rFonts w:ascii="Determination Mono" w:hAnsi="Determination Mono"/>
-        </w:rPr>
-        <w:t xml:space="preserve"> be deployed to PC and other outlets if considered. The PC platform is perfect for testing and distributing amongst the audience </w:t>
-      </w:r>
-      <w:proofErr w:type="gramStart"/>
-      <w:r>
-        <w:rPr>
-          <w:rFonts w:ascii="Determination Mono" w:hAnsi="Determination Mono"/>
-        </w:rPr>
-        <w:t>in order to</w:t>
-      </w:r>
-      <w:proofErr w:type="gramEnd"/>
-      <w:r>
-        <w:rPr>
-          <w:rFonts w:ascii="Determination Mono" w:hAnsi="Determination Mono"/>
-        </w:rPr>
-        <w:t xml:space="preserve"> garner feedback.</w:t>
+        <w:t>will be deployed to PC and other outlets if considered. The PC platform is perfect for testing and distributing amongst the audience in order to garner feedback.</w:t>
       </w:r>
     </w:p>
     <w:p>
@@ -1842,19 +1798,7 @@
           <w:rFonts w:ascii="Determination Mono" w:hAnsi="Determination Mono"/>
         </w:rPr>
         <w:lastRenderedPageBreak/>
-        <w:t>3</w:t>
-      </w:r>
-      <w:r>
-        <w:rPr>
-          <w:rFonts w:ascii="Determination Mono" w:hAnsi="Determination Mono"/>
-        </w:rPr>
-        <w:t xml:space="preserve"> </w:t>
-      </w:r>
-      <w:r>
-        <w:rPr>
-          <w:rFonts w:ascii="Determination Mono" w:hAnsi="Determination Mono"/>
-        </w:rPr>
-        <w:t>Scripts and Complexities</w:t>
+        <w:t>3 Scripts and Complexities</w:t>
       </w:r>
     </w:p>
     <w:p>
@@ -2248,8 +2192,6 @@
           <w:rFonts w:ascii="Determination Mono" w:hAnsi="Determination Mono"/>
         </w:rPr>
       </w:pPr>
-      <w:bookmarkStart w:id="1" w:name="_GoBack"/>
-      <w:bookmarkEnd w:id="1"/>
     </w:p>
     <w:p>
       <w:pPr>

</xml_diff>